<commit_message>
New functions added here include: Adding, Editing, Updating, and Trashing.
</commit_message>
<xml_diff>
--- a/Class Notes.docx
+++ b/Class Notes.docx
@@ -19,6 +19,7 @@
           <w:szCs w:val="24"/>
         </w:rPr>
       </w:pPr>
+      <w:proofErr w:type="spellStart"/>
       <w:r>
         <w:rPr>
           <w:rFonts w:ascii="Candara" w:hAnsi="Candara"/>
@@ -27,6 +28,7 @@
         </w:rPr>
         <w:t>Angular.Js</w:t>
       </w:r>
+      <w:proofErr w:type="spellEnd"/>
     </w:p>
     <w:p>
       <w:pPr>
@@ -955,8 +957,6 @@
           <w:szCs w:val="24"/>
         </w:rPr>
       </w:pPr>
-      <w:bookmarkStart w:id="0" w:name="_GoBack"/>
-      <w:bookmarkEnd w:id="0"/>
       <w:r>
         <w:rPr>
           <w:rFonts w:ascii="Candara" w:hAnsi="Candara"/>
@@ -1247,6 +1247,177 @@
         </w:rPr>
         <w:t xml:space="preserve"> Patched version</w:t>
       </w:r>
+    </w:p>
+    <w:p>
+      <w:pPr>
+        <w:rPr>
+          <w:rFonts w:ascii="Candara" w:hAnsi="Candara"/>
+          <w:sz w:val="24"/>
+          <w:szCs w:val="24"/>
+        </w:rPr>
+      </w:pPr>
+    </w:p>
+    <w:p>
+      <w:pPr>
+        <w:pStyle w:val="Heading1"/>
+      </w:pPr>
+      <w:r>
+        <w:t>Web</w:t>
+      </w:r>
+      <w:r>
+        <w:t>S</w:t>
+      </w:r>
+      <w:r>
+        <w:t>ocket</w:t>
+      </w:r>
+      <w:bookmarkStart w:id="0" w:name="_GoBack"/>
+      <w:bookmarkEnd w:id="0"/>
+    </w:p>
+    <w:p>
+      <w:pPr>
+        <w:rPr>
+          <w:rFonts w:ascii="Candara" w:hAnsi="Candara"/>
+          <w:sz w:val="24"/>
+          <w:szCs w:val="24"/>
+        </w:rPr>
+      </w:pPr>
+      <w:r>
+        <w:rPr>
+          <w:rFonts w:ascii="Candara" w:hAnsi="Candara"/>
+          <w:sz w:val="24"/>
+          <w:szCs w:val="24"/>
+        </w:rPr>
+        <w:t>For synchronization of data</w:t>
+      </w:r>
+    </w:p>
+    <w:p>
+      <w:pPr>
+        <w:rPr>
+          <w:rFonts w:ascii="Candara" w:hAnsi="Candara"/>
+          <w:sz w:val="24"/>
+          <w:szCs w:val="24"/>
+        </w:rPr>
+      </w:pPr>
+      <w:r>
+        <w:rPr>
+          <w:rFonts w:ascii="Candara" w:hAnsi="Candara"/>
+          <w:sz w:val="24"/>
+          <w:szCs w:val="24"/>
+        </w:rPr>
+        <w:t>Both parties will be pulling to get current info. This is a bad and old technique</w:t>
+      </w:r>
+      <w:r>
+        <w:rPr>
+          <w:rFonts w:ascii="Candara" w:hAnsi="Candara"/>
+          <w:sz w:val="24"/>
+          <w:szCs w:val="24"/>
+        </w:rPr>
+        <w:t>.</w:t>
+      </w:r>
+    </w:p>
+    <w:p>
+      <w:pPr>
+        <w:rPr>
+          <w:rFonts w:ascii="Candara" w:hAnsi="Candara"/>
+          <w:sz w:val="24"/>
+          <w:szCs w:val="24"/>
+        </w:rPr>
+      </w:pPr>
+      <w:r>
+        <w:rPr>
+          <w:rFonts w:ascii="Candara" w:hAnsi="Candara"/>
+          <w:sz w:val="24"/>
+          <w:szCs w:val="24"/>
+        </w:rPr>
+        <w:t>Local storage – web storage</w:t>
+      </w:r>
+    </w:p>
+    <w:p>
+      <w:pPr>
+        <w:rPr>
+          <w:rFonts w:ascii="Candara" w:hAnsi="Candara"/>
+          <w:sz w:val="24"/>
+          <w:szCs w:val="24"/>
+        </w:rPr>
+      </w:pPr>
+      <w:r>
+        <w:rPr>
+          <w:rFonts w:ascii="Candara" w:hAnsi="Candara"/>
+          <w:sz w:val="24"/>
+          <w:szCs w:val="24"/>
+        </w:rPr>
+        <w:t>Cookie storage – client side storage</w:t>
+      </w:r>
+    </w:p>
+    <w:p>
+      <w:pPr>
+        <w:rPr>
+          <w:rFonts w:ascii="Candara" w:hAnsi="Candara"/>
+          <w:sz w:val="24"/>
+          <w:szCs w:val="24"/>
+        </w:rPr>
+      </w:pPr>
+      <w:r>
+        <w:rPr>
+          <w:rFonts w:ascii="Candara" w:hAnsi="Candara"/>
+          <w:sz w:val="24"/>
+          <w:szCs w:val="24"/>
+        </w:rPr>
+        <w:t xml:space="preserve">Session storage </w:t>
+      </w:r>
+      <w:r>
+        <w:rPr>
+          <w:rFonts w:ascii="Candara" w:hAnsi="Candara"/>
+          <w:sz w:val="24"/>
+          <w:szCs w:val="24"/>
+        </w:rPr>
+        <w:t>– web storage</w:t>
+      </w:r>
+    </w:p>
+    <w:p>
+      <w:pPr>
+        <w:rPr>
+          <w:rFonts w:ascii="Candara" w:hAnsi="Candara"/>
+          <w:sz w:val="24"/>
+          <w:szCs w:val="24"/>
+        </w:rPr>
+      </w:pPr>
+    </w:p>
+    <w:p>
+      <w:pPr>
+        <w:rPr>
+          <w:rFonts w:ascii="Candara" w:hAnsi="Candara"/>
+          <w:sz w:val="24"/>
+          <w:szCs w:val="24"/>
+        </w:rPr>
+      </w:pPr>
+      <w:proofErr w:type="gramStart"/>
+      <w:r>
+        <w:rPr>
+          <w:rFonts w:ascii="Candara" w:hAnsi="Candara"/>
+          <w:sz w:val="24"/>
+          <w:szCs w:val="24"/>
+        </w:rPr>
+        <w:t>ngStorage</w:t>
+      </w:r>
+      <w:proofErr w:type="gramEnd"/>
+      <w:r>
+        <w:rPr>
+          <w:rFonts w:ascii="Candara" w:hAnsi="Candara"/>
+          <w:sz w:val="24"/>
+          <w:szCs w:val="24"/>
+        </w:rPr>
+        <w:t xml:space="preserve"> </w:t>
+      </w:r>
+    </w:p>
+    <w:p>
+      <w:pPr>
+        <w:rPr>
+          <w:rFonts w:ascii="Candara" w:hAnsi="Candara"/>
+          <w:sz w:val="24"/>
+          <w:szCs w:val="24"/>
+        </w:rPr>
+      </w:pPr>
     </w:p>
     <w:p>
       <w:pPr>
@@ -2250,7 +2421,7 @@
 </file>
 
 <file path=customXml/itemProps1.xml><?xml version="1.0" encoding="utf-8"?>
-<ds:datastoreItem xmlns:ds="http://schemas.openxmlformats.org/officeDocument/2006/customXml" ds:itemID="{139A2669-032D-4A22-9FBF-40F37EC5406C}">
+<ds:datastoreItem xmlns:ds="http://schemas.openxmlformats.org/officeDocument/2006/customXml" ds:itemID="{CB27E56E-0D8C-4734-9BE5-D1CC36AEC2C3}">
   <ds:schemaRefs>
     <ds:schemaRef ds:uri="http://schemas.openxmlformats.org/officeDocument/2006/bibliography"/>
   </ds:schemaRefs>

</xml_diff>